<commit_message>
Completed testing on Viz Doc with notes
</commit_message>
<xml_diff>
--- a/Code/Visualization Code.docx
+++ b/Code/Visualization Code.docx
@@ -1034,6 +1034,32 @@
           <w:sz w:val="24"/>
           <w:shd w:fill="auto" w:val="clear"/>
         </w:rPr>
+        <w:t xml:space="preserve">(Tested: May work once cleanup is complete. Code is updated)</w:t>
+      </w:r>
+    </w:p>
+    <w:p>
+      <w:pPr>
+        <w:spacing w:before="0" w:after="160" w:line="278"/>
+        <w:ind w:right="0" w:left="0" w:firstLine="0"/>
+        <w:jc w:val="left"/>
+        <w:rPr>
+          <w:rFonts w:ascii="Aptos" w:hAnsi="Aptos" w:cs="Aptos" w:eastAsia="Aptos"/>
+          <w:color w:val="auto"/>
+          <w:spacing w:val="0"/>
+          <w:position w:val="0"/>
+          <w:sz w:val="24"/>
+          <w:shd w:fill="auto" w:val="clear"/>
+        </w:rPr>
+      </w:pPr>
+      <w:r>
+        <w:rPr>
+          <w:rFonts w:ascii="Aptos" w:hAnsi="Aptos" w:cs="Aptos" w:eastAsia="Aptos"/>
+          <w:color w:val="auto"/>
+          <w:spacing w:val="0"/>
+          <w:position w:val="0"/>
+          <w:sz w:val="24"/>
+          <w:shd w:fill="auto" w:val="clear"/>
+        </w:rPr>
         <w:t xml:space="preserve"># Visualization 4: Line Plot of HbA1c Levels Over Time</w:t>
       </w:r>
     </w:p>
@@ -1086,6 +1112,166 @@
           <w:sz w:val="24"/>
           <w:shd w:fill="auto" w:val="clear"/>
         </w:rPr>
+        <w:t xml:space="preserve"># Replace '/' with NaN in 'Merge DoD (years)' column</w:t>
+      </w:r>
+    </w:p>
+    <w:p>
+      <w:pPr>
+        <w:spacing w:before="0" w:after="160" w:line="278"/>
+        <w:ind w:right="0" w:left="0" w:firstLine="0"/>
+        <w:jc w:val="left"/>
+        <w:rPr>
+          <w:rFonts w:ascii="Aptos" w:hAnsi="Aptos" w:cs="Aptos" w:eastAsia="Aptos"/>
+          <w:color w:val="auto"/>
+          <w:spacing w:val="0"/>
+          <w:position w:val="0"/>
+          <w:sz w:val="24"/>
+          <w:shd w:fill="auto" w:val="clear"/>
+        </w:rPr>
+      </w:pPr>
+      <w:r>
+        <w:rPr>
+          <w:rFonts w:ascii="Aptos" w:hAnsi="Aptos" w:cs="Aptos" w:eastAsia="Aptos"/>
+          <w:color w:val="auto"/>
+          <w:spacing w:val="0"/>
+          <w:position w:val="0"/>
+          <w:sz w:val="24"/>
+          <w:shd w:fill="auto" w:val="clear"/>
+        </w:rPr>
+        <w:t xml:space="preserve">df3_clean['Merge DoD (years)'] = pd.to_numeric(df3_clean['Merge DoD (years)'], errors='coerce')</w:t>
+      </w:r>
+    </w:p>
+    <w:p>
+      <w:pPr>
+        <w:spacing w:before="0" w:after="160" w:line="278"/>
+        <w:ind w:right="0" w:left="0" w:firstLine="0"/>
+        <w:jc w:val="left"/>
+        <w:rPr>
+          <w:rFonts w:ascii="Aptos" w:hAnsi="Aptos" w:cs="Aptos" w:eastAsia="Aptos"/>
+          <w:color w:val="auto"/>
+          <w:spacing w:val="0"/>
+          <w:position w:val="0"/>
+          <w:sz w:val="24"/>
+          <w:shd w:fill="auto" w:val="clear"/>
+        </w:rPr>
+      </w:pPr>
+    </w:p>
+    <w:p>
+      <w:pPr>
+        <w:spacing w:before="0" w:after="160" w:line="278"/>
+        <w:ind w:right="0" w:left="0" w:firstLine="0"/>
+        <w:jc w:val="left"/>
+        <w:rPr>
+          <w:rFonts w:ascii="Aptos" w:hAnsi="Aptos" w:cs="Aptos" w:eastAsia="Aptos"/>
+          <w:color w:val="auto"/>
+          <w:spacing w:val="0"/>
+          <w:position w:val="0"/>
+          <w:sz w:val="24"/>
+          <w:shd w:fill="auto" w:val="clear"/>
+        </w:rPr>
+      </w:pPr>
+      <w:r>
+        <w:rPr>
+          <w:rFonts w:ascii="Aptos" w:hAnsi="Aptos" w:cs="Aptos" w:eastAsia="Aptos"/>
+          <w:color w:val="auto"/>
+          <w:spacing w:val="0"/>
+          <w:position w:val="0"/>
+          <w:sz w:val="24"/>
+          <w:shd w:fill="auto" w:val="clear"/>
+        </w:rPr>
+        <w:t xml:space="preserve"># Remove rows with NaN values in 'Merge DoD (years)' column</w:t>
+      </w:r>
+    </w:p>
+    <w:p>
+      <w:pPr>
+        <w:spacing w:before="0" w:after="160" w:line="278"/>
+        <w:ind w:right="0" w:left="0" w:firstLine="0"/>
+        <w:jc w:val="left"/>
+        <w:rPr>
+          <w:rFonts w:ascii="Aptos" w:hAnsi="Aptos" w:cs="Aptos" w:eastAsia="Aptos"/>
+          <w:color w:val="auto"/>
+          <w:spacing w:val="0"/>
+          <w:position w:val="0"/>
+          <w:sz w:val="24"/>
+          <w:shd w:fill="auto" w:val="clear"/>
+        </w:rPr>
+      </w:pPr>
+      <w:r>
+        <w:rPr>
+          <w:rFonts w:ascii="Aptos" w:hAnsi="Aptos" w:cs="Aptos" w:eastAsia="Aptos"/>
+          <w:color w:val="auto"/>
+          <w:spacing w:val="0"/>
+          <w:position w:val="0"/>
+          <w:sz w:val="24"/>
+          <w:shd w:fill="auto" w:val="clear"/>
+        </w:rPr>
+        <w:t xml:space="preserve">df3_clean.dropna(subset=['Merge DoD (years)'], inplace=True)</w:t>
+      </w:r>
+    </w:p>
+    <w:p>
+      <w:pPr>
+        <w:spacing w:before="0" w:after="160" w:line="278"/>
+        <w:ind w:right="0" w:left="0" w:firstLine="0"/>
+        <w:jc w:val="left"/>
+        <w:rPr>
+          <w:rFonts w:ascii="Aptos" w:hAnsi="Aptos" w:cs="Aptos" w:eastAsia="Aptos"/>
+          <w:color w:val="auto"/>
+          <w:spacing w:val="0"/>
+          <w:position w:val="0"/>
+          <w:sz w:val="24"/>
+          <w:shd w:fill="auto" w:val="clear"/>
+        </w:rPr>
+      </w:pPr>
+    </w:p>
+    <w:p>
+      <w:pPr>
+        <w:spacing w:before="0" w:after="160" w:line="278"/>
+        <w:ind w:right="0" w:left="0" w:firstLine="0"/>
+        <w:jc w:val="left"/>
+        <w:rPr>
+          <w:rFonts w:ascii="Aptos" w:hAnsi="Aptos" w:cs="Aptos" w:eastAsia="Aptos"/>
+          <w:color w:val="auto"/>
+          <w:spacing w:val="0"/>
+          <w:position w:val="0"/>
+          <w:sz w:val="24"/>
+          <w:shd w:fill="auto" w:val="clear"/>
+        </w:rPr>
+      </w:pPr>
+      <w:r>
+        <w:rPr>
+          <w:rFonts w:ascii="Aptos" w:hAnsi="Aptos" w:cs="Aptos" w:eastAsia="Aptos"/>
+          <w:color w:val="auto"/>
+          <w:spacing w:val="0"/>
+          <w:position w:val="0"/>
+          <w:sz w:val="24"/>
+          <w:shd w:fill="auto" w:val="clear"/>
+        </w:rPr>
+        <w:t xml:space="preserve"># Plot the line plot after cleaning the data</w:t>
+      </w:r>
+    </w:p>
+    <w:p>
+      <w:pPr>
+        <w:spacing w:before="0" w:after="160" w:line="278"/>
+        <w:ind w:right="0" w:left="0" w:firstLine="0"/>
+        <w:jc w:val="left"/>
+        <w:rPr>
+          <w:rFonts w:ascii="Aptos" w:hAnsi="Aptos" w:cs="Aptos" w:eastAsia="Aptos"/>
+          <w:color w:val="auto"/>
+          <w:spacing w:val="0"/>
+          <w:position w:val="0"/>
+          <w:sz w:val="24"/>
+          <w:shd w:fill="auto" w:val="clear"/>
+        </w:rPr>
+      </w:pPr>
+      <w:r>
+        <w:rPr>
+          <w:rFonts w:ascii="Aptos" w:hAnsi="Aptos" w:cs="Aptos" w:eastAsia="Aptos"/>
+          <w:color w:val="auto"/>
+          <w:spacing w:val="0"/>
+          <w:position w:val="0"/>
+          <w:sz w:val="24"/>
+          <w:shd w:fill="auto" w:val="clear"/>
+        </w:rPr>
         <w:t xml:space="preserve">plt.figure(figsize=(10, 8))</w:t>
       </w:r>
     </w:p>
@@ -1112,7 +1298,7 @@
           <w:sz w:val="24"/>
           <w:shd w:fill="auto" w:val="clear"/>
         </w:rPr>
-        <w:t xml:space="preserve">sns.lineplot(x='Duration of diabetes (years)', y='HbA1c (mmol/mol)', data=data)</w:t>
+        <w:t xml:space="preserve">sns.lineplot(x='Merge DoD (years)', y='HbA1c (mmol/mol)', data=df3_clean)</w:t>
       </w:r>
     </w:p>
     <w:p>
@@ -1164,6 +1350,58 @@
           <w:sz w:val="24"/>
           <w:shd w:fill="auto" w:val="clear"/>
         </w:rPr>
+        <w:t xml:space="preserve">plt.xlabel('Merge DoD (years)')</w:t>
+      </w:r>
+    </w:p>
+    <w:p>
+      <w:pPr>
+        <w:spacing w:before="0" w:after="160" w:line="278"/>
+        <w:ind w:right="0" w:left="0" w:firstLine="0"/>
+        <w:jc w:val="left"/>
+        <w:rPr>
+          <w:rFonts w:ascii="Aptos" w:hAnsi="Aptos" w:cs="Aptos" w:eastAsia="Aptos"/>
+          <w:color w:val="auto"/>
+          <w:spacing w:val="0"/>
+          <w:position w:val="0"/>
+          <w:sz w:val="24"/>
+          <w:shd w:fill="auto" w:val="clear"/>
+        </w:rPr>
+      </w:pPr>
+      <w:r>
+        <w:rPr>
+          <w:rFonts w:ascii="Aptos" w:hAnsi="Aptos" w:cs="Aptos" w:eastAsia="Aptos"/>
+          <w:color w:val="auto"/>
+          <w:spacing w:val="0"/>
+          <w:position w:val="0"/>
+          <w:sz w:val="24"/>
+          <w:shd w:fill="auto" w:val="clear"/>
+        </w:rPr>
+        <w:t xml:space="preserve">plt.ylabel('HbA1c (mmol/mol)')</w:t>
+      </w:r>
+    </w:p>
+    <w:p>
+      <w:pPr>
+        <w:spacing w:before="0" w:after="160" w:line="278"/>
+        <w:ind w:right="0" w:left="0" w:firstLine="0"/>
+        <w:jc w:val="left"/>
+        <w:rPr>
+          <w:rFonts w:ascii="Aptos" w:hAnsi="Aptos" w:cs="Aptos" w:eastAsia="Aptos"/>
+          <w:color w:val="auto"/>
+          <w:spacing w:val="0"/>
+          <w:position w:val="0"/>
+          <w:sz w:val="24"/>
+          <w:shd w:fill="auto" w:val="clear"/>
+        </w:rPr>
+      </w:pPr>
+      <w:r>
+        <w:rPr>
+          <w:rFonts w:ascii="Aptos" w:hAnsi="Aptos" w:cs="Aptos" w:eastAsia="Aptos"/>
+          <w:color w:val="auto"/>
+          <w:spacing w:val="0"/>
+          <w:position w:val="0"/>
+          <w:sz w:val="24"/>
+          <w:shd w:fill="auto" w:val="clear"/>
+        </w:rPr>
         <w:t xml:space="preserve">plt.show()</w:t>
       </w:r>
     </w:p>
@@ -1205,6 +1443,32 @@
           <w:sz w:val="24"/>
           <w:shd w:fill="auto" w:val="clear"/>
         </w:rPr>
+        <w:t xml:space="preserve">(Tested: Code works as is. Looks good, will be better once clean up is complete.)</w:t>
+      </w:r>
+    </w:p>
+    <w:p>
+      <w:pPr>
+        <w:spacing w:before="0" w:after="160" w:line="278"/>
+        <w:ind w:right="0" w:left="0" w:firstLine="0"/>
+        <w:jc w:val="left"/>
+        <w:rPr>
+          <w:rFonts w:ascii="Aptos" w:hAnsi="Aptos" w:cs="Aptos" w:eastAsia="Aptos"/>
+          <w:color w:val="auto"/>
+          <w:spacing w:val="0"/>
+          <w:position w:val="0"/>
+          <w:sz w:val="24"/>
+          <w:shd w:fill="auto" w:val="clear"/>
+        </w:rPr>
+      </w:pPr>
+      <w:r>
+        <w:rPr>
+          <w:rFonts w:ascii="Aptos" w:hAnsi="Aptos" w:cs="Aptos" w:eastAsia="Aptos"/>
+          <w:color w:val="auto"/>
+          <w:spacing w:val="0"/>
+          <w:position w:val="0"/>
+          <w:sz w:val="24"/>
+          <w:shd w:fill="auto" w:val="clear"/>
+        </w:rPr>
         <w:t xml:space="preserve"># Visualization 5: Histogram of Age Distribution by Microvascular Complications</w:t>
       </w:r>
     </w:p>
@@ -1257,7 +1521,7 @@
           <w:sz w:val="24"/>
           <w:shd w:fill="auto" w:val="clear"/>
         </w:rPr>
-        <w:t xml:space="preserve">sns.histplot(data=data, x='Age (years)', hue='Diabetic Microvascular Complications', multiple='stack')</w:t>
+        <w:t xml:space="preserve">sns.histplot(data=df3_clean, x='Age (years)', hue='Diabetic Microvascular Complications', multiple='stack')</w:t>
       </w:r>
     </w:p>
     <w:p>
@@ -1341,6 +1605,17 @@
           <w:shd w:fill="auto" w:val="clear"/>
         </w:rPr>
       </w:pPr>
+      <w:r>
+        <w:rPr>
+          <w:rFonts w:ascii="Aptos" w:hAnsi="Aptos" w:cs="Aptos" w:eastAsia="Aptos"/>
+          <w:color w:val="auto"/>
+          <w:spacing w:val="0"/>
+          <w:position w:val="0"/>
+          <w:sz w:val="24"/>
+          <w:shd w:fill="auto" w:val="clear"/>
+        </w:rPr>
+        <w:t xml:space="preserve">(Tested: Updated with functional code. Will look better after clean update)</w:t>
+      </w:r>
     </w:p>
     <w:p>
       <w:pPr>
@@ -1391,6 +1666,166 @@
           <w:sz w:val="24"/>
           <w:shd w:fill="auto" w:val="clear"/>
         </w:rPr>
+        <w:t xml:space="preserve"># Drop non-numeric columns before calculating the correlation matrix</w:t>
+      </w:r>
+    </w:p>
+    <w:p>
+      <w:pPr>
+        <w:spacing w:before="0" w:after="160" w:line="278"/>
+        <w:ind w:right="0" w:left="0" w:firstLine="0"/>
+        <w:jc w:val="left"/>
+        <w:rPr>
+          <w:rFonts w:ascii="Aptos" w:hAnsi="Aptos" w:cs="Aptos" w:eastAsia="Aptos"/>
+          <w:color w:val="auto"/>
+          <w:spacing w:val="0"/>
+          <w:position w:val="0"/>
+          <w:sz w:val="24"/>
+          <w:shd w:fill="auto" w:val="clear"/>
+        </w:rPr>
+      </w:pPr>
+      <w:r>
+        <w:rPr>
+          <w:rFonts w:ascii="Aptos" w:hAnsi="Aptos" w:cs="Aptos" w:eastAsia="Aptos"/>
+          <w:color w:val="auto"/>
+          <w:spacing w:val="0"/>
+          <w:position w:val="0"/>
+          <w:sz w:val="24"/>
+          <w:shd w:fill="auto" w:val="clear"/>
+        </w:rPr>
+        <w:t xml:space="preserve">df_numeric = df3_clean.select_dtypes(include=['number'])</w:t>
+      </w:r>
+    </w:p>
+    <w:p>
+      <w:pPr>
+        <w:spacing w:before="0" w:after="160" w:line="278"/>
+        <w:ind w:right="0" w:left="0" w:firstLine="0"/>
+        <w:jc w:val="left"/>
+        <w:rPr>
+          <w:rFonts w:ascii="Aptos" w:hAnsi="Aptos" w:cs="Aptos" w:eastAsia="Aptos"/>
+          <w:color w:val="auto"/>
+          <w:spacing w:val="0"/>
+          <w:position w:val="0"/>
+          <w:sz w:val="24"/>
+          <w:shd w:fill="auto" w:val="clear"/>
+        </w:rPr>
+      </w:pPr>
+    </w:p>
+    <w:p>
+      <w:pPr>
+        <w:spacing w:before="0" w:after="160" w:line="278"/>
+        <w:ind w:right="0" w:left="0" w:firstLine="0"/>
+        <w:jc w:val="left"/>
+        <w:rPr>
+          <w:rFonts w:ascii="Aptos" w:hAnsi="Aptos" w:cs="Aptos" w:eastAsia="Aptos"/>
+          <w:color w:val="auto"/>
+          <w:spacing w:val="0"/>
+          <w:position w:val="0"/>
+          <w:sz w:val="24"/>
+          <w:shd w:fill="auto" w:val="clear"/>
+        </w:rPr>
+      </w:pPr>
+      <w:r>
+        <w:rPr>
+          <w:rFonts w:ascii="Aptos" w:hAnsi="Aptos" w:cs="Aptos" w:eastAsia="Aptos"/>
+          <w:color w:val="auto"/>
+          <w:spacing w:val="0"/>
+          <w:position w:val="0"/>
+          <w:sz w:val="24"/>
+          <w:shd w:fill="auto" w:val="clear"/>
+        </w:rPr>
+        <w:t xml:space="preserve"># Calculate the correlation matrix</w:t>
+      </w:r>
+    </w:p>
+    <w:p>
+      <w:pPr>
+        <w:spacing w:before="0" w:after="160" w:line="278"/>
+        <w:ind w:right="0" w:left="0" w:firstLine="0"/>
+        <w:jc w:val="left"/>
+        <w:rPr>
+          <w:rFonts w:ascii="Aptos" w:hAnsi="Aptos" w:cs="Aptos" w:eastAsia="Aptos"/>
+          <w:color w:val="auto"/>
+          <w:spacing w:val="0"/>
+          <w:position w:val="0"/>
+          <w:sz w:val="24"/>
+          <w:shd w:fill="auto" w:val="clear"/>
+        </w:rPr>
+      </w:pPr>
+      <w:r>
+        <w:rPr>
+          <w:rFonts w:ascii="Aptos" w:hAnsi="Aptos" w:cs="Aptos" w:eastAsia="Aptos"/>
+          <w:color w:val="auto"/>
+          <w:spacing w:val="0"/>
+          <w:position w:val="0"/>
+          <w:sz w:val="24"/>
+          <w:shd w:fill="auto" w:val="clear"/>
+        </w:rPr>
+        <w:t xml:space="preserve">correlation_matrix = df_numeric.corr()</w:t>
+      </w:r>
+    </w:p>
+    <w:p>
+      <w:pPr>
+        <w:spacing w:before="0" w:after="160" w:line="278"/>
+        <w:ind w:right="0" w:left="0" w:firstLine="0"/>
+        <w:jc w:val="left"/>
+        <w:rPr>
+          <w:rFonts w:ascii="Aptos" w:hAnsi="Aptos" w:cs="Aptos" w:eastAsia="Aptos"/>
+          <w:color w:val="auto"/>
+          <w:spacing w:val="0"/>
+          <w:position w:val="0"/>
+          <w:sz w:val="24"/>
+          <w:shd w:fill="auto" w:val="clear"/>
+        </w:rPr>
+      </w:pPr>
+    </w:p>
+    <w:p>
+      <w:pPr>
+        <w:spacing w:before="0" w:after="160" w:line="278"/>
+        <w:ind w:right="0" w:left="0" w:firstLine="0"/>
+        <w:jc w:val="left"/>
+        <w:rPr>
+          <w:rFonts w:ascii="Aptos" w:hAnsi="Aptos" w:cs="Aptos" w:eastAsia="Aptos"/>
+          <w:color w:val="auto"/>
+          <w:spacing w:val="0"/>
+          <w:position w:val="0"/>
+          <w:sz w:val="24"/>
+          <w:shd w:fill="auto" w:val="clear"/>
+        </w:rPr>
+      </w:pPr>
+      <w:r>
+        <w:rPr>
+          <w:rFonts w:ascii="Aptos" w:hAnsi="Aptos" w:cs="Aptos" w:eastAsia="Aptos"/>
+          <w:color w:val="auto"/>
+          <w:spacing w:val="0"/>
+          <w:position w:val="0"/>
+          <w:sz w:val="24"/>
+          <w:shd w:fill="auto" w:val="clear"/>
+        </w:rPr>
+        <w:t xml:space="preserve"># Plot the heatmap of the correlation matrix</w:t>
+      </w:r>
+    </w:p>
+    <w:p>
+      <w:pPr>
+        <w:spacing w:before="0" w:after="160" w:line="278"/>
+        <w:ind w:right="0" w:left="0" w:firstLine="0"/>
+        <w:jc w:val="left"/>
+        <w:rPr>
+          <w:rFonts w:ascii="Aptos" w:hAnsi="Aptos" w:cs="Aptos" w:eastAsia="Aptos"/>
+          <w:color w:val="auto"/>
+          <w:spacing w:val="0"/>
+          <w:position w:val="0"/>
+          <w:sz w:val="24"/>
+          <w:shd w:fill="auto" w:val="clear"/>
+        </w:rPr>
+      </w:pPr>
+      <w:r>
+        <w:rPr>
+          <w:rFonts w:ascii="Aptos" w:hAnsi="Aptos" w:cs="Aptos" w:eastAsia="Aptos"/>
+          <w:color w:val="auto"/>
+          <w:spacing w:val="0"/>
+          <w:position w:val="0"/>
+          <w:sz w:val="24"/>
+          <w:shd w:fill="auto" w:val="clear"/>
+        </w:rPr>
         <w:t xml:space="preserve">plt.figure(figsize=(12, 10))</w:t>
       </w:r>
     </w:p>
@@ -1417,32 +1852,6 @@
           <w:sz w:val="24"/>
           <w:shd w:fill="auto" w:val="clear"/>
         </w:rPr>
-        <w:t xml:space="preserve">correlation_matrix = data.corr()</w:t>
-      </w:r>
-    </w:p>
-    <w:p>
-      <w:pPr>
-        <w:spacing w:before="0" w:after="160" w:line="278"/>
-        <w:ind w:right="0" w:left="0" w:firstLine="0"/>
-        <w:jc w:val="left"/>
-        <w:rPr>
-          <w:rFonts w:ascii="Aptos" w:hAnsi="Aptos" w:cs="Aptos" w:eastAsia="Aptos"/>
-          <w:color w:val="auto"/>
-          <w:spacing w:val="0"/>
-          <w:position w:val="0"/>
-          <w:sz w:val="24"/>
-          <w:shd w:fill="auto" w:val="clear"/>
-        </w:rPr>
-      </w:pPr>
-      <w:r>
-        <w:rPr>
-          <w:rFonts w:ascii="Aptos" w:hAnsi="Aptos" w:cs="Aptos" w:eastAsia="Aptos"/>
-          <w:color w:val="auto"/>
-          <w:spacing w:val="0"/>
-          <w:position w:val="0"/>
-          <w:sz w:val="24"/>
-          <w:shd w:fill="auto" w:val="clear"/>
-        </w:rPr>
         <w:t xml:space="preserve">sns.heatmap(correlation_matrix, annot=True, cmap='coolwarm')</w:t>
       </w:r>
     </w:p>
@@ -1536,6 +1945,32 @@
           <w:sz w:val="24"/>
           <w:shd w:fill="auto" w:val="clear"/>
         </w:rPr>
+        <w:t xml:space="preserve">(Tested: Works great, needs some spacing/labeling work done on the graph.)</w:t>
+      </w:r>
+    </w:p>
+    <w:p>
+      <w:pPr>
+        <w:spacing w:before="0" w:after="160" w:line="278"/>
+        <w:ind w:right="0" w:left="0" w:firstLine="0"/>
+        <w:jc w:val="left"/>
+        <w:rPr>
+          <w:rFonts w:ascii="Aptos" w:hAnsi="Aptos" w:cs="Aptos" w:eastAsia="Aptos"/>
+          <w:color w:val="auto"/>
+          <w:spacing w:val="0"/>
+          <w:position w:val="0"/>
+          <w:sz w:val="24"/>
+          <w:shd w:fill="auto" w:val="clear"/>
+        </w:rPr>
+      </w:pPr>
+      <w:r>
+        <w:rPr>
+          <w:rFonts w:ascii="Aptos" w:hAnsi="Aptos" w:cs="Aptos" w:eastAsia="Aptos"/>
+          <w:color w:val="auto"/>
+          <w:spacing w:val="0"/>
+          <w:position w:val="0"/>
+          <w:sz w:val="24"/>
+          <w:shd w:fill="auto" w:val="clear"/>
+        </w:rPr>
         <w:t xml:space="preserve"># Visualization 7: Box Plot of BMI by Microvascular Complications</w:t>
       </w:r>
     </w:p>
@@ -1588,7 +2023,7 @@
           <w:sz w:val="24"/>
           <w:shd w:fill="auto" w:val="clear"/>
         </w:rPr>
-        <w:t xml:space="preserve">sns.boxplot(x='Diabetic Microvascular Complications', y='BMI (kg/m2)', data=data)</w:t>
+        <w:t xml:space="preserve">sns.boxplot(x='Diabetic Microvascular Complications', y='BMI (kg/m2)', data=df3_clean)</w:t>
       </w:r>
     </w:p>
     <w:p>
@@ -1707,33 +2142,219 @@
           <w:sz w:val="24"/>
           <w:shd w:fill="auto" w:val="clear"/>
         </w:rPr>
-        <w:t xml:space="preserve">plt.figure(figsize=(10, 8))</w:t>
-      </w:r>
-    </w:p>
-    <w:p>
-      <w:pPr>
-        <w:spacing w:before="0" w:after="160" w:line="278"/>
-        <w:ind w:right="0" w:left="0" w:firstLine="0"/>
-        <w:jc w:val="left"/>
-        <w:rPr>
-          <w:rFonts w:ascii="Aptos" w:hAnsi="Aptos" w:cs="Aptos" w:eastAsia="Aptos"/>
-          <w:color w:val="auto"/>
-          <w:spacing w:val="0"/>
-          <w:position w:val="0"/>
-          <w:sz w:val="24"/>
-          <w:shd w:fill="auto" w:val="clear"/>
-        </w:rPr>
-      </w:pPr>
-      <w:r>
-        <w:rPr>
-          <w:rFonts w:ascii="Aptos" w:hAnsi="Aptos" w:cs="Aptos" w:eastAsia="Aptos"/>
-          <w:color w:val="auto"/>
-          <w:spacing w:val="0"/>
-          <w:position w:val="0"/>
-          <w:sz w:val="24"/>
-          <w:shd w:fill="auto" w:val="clear"/>
-        </w:rPr>
-        <w:t xml:space="preserve">sns.countplot(x='HbA1c (mmol/mol)', hue='Gender (Female=1, Male=2)', data=data)</w:t>
+        <w:t xml:space="preserve"># Convert numeric values in 'Gender (Female=1, Male=2)' column to meaningful labels</w:t>
+      </w:r>
+    </w:p>
+    <w:p>
+      <w:pPr>
+        <w:spacing w:before="0" w:after="160" w:line="278"/>
+        <w:ind w:right="0" w:left="0" w:firstLine="0"/>
+        <w:jc w:val="left"/>
+        <w:rPr>
+          <w:rFonts w:ascii="Aptos" w:hAnsi="Aptos" w:cs="Aptos" w:eastAsia="Aptos"/>
+          <w:color w:val="auto"/>
+          <w:spacing w:val="0"/>
+          <w:position w:val="0"/>
+          <w:sz w:val="24"/>
+          <w:shd w:fill="auto" w:val="clear"/>
+        </w:rPr>
+      </w:pPr>
+      <w:r>
+        <w:rPr>
+          <w:rFonts w:ascii="Aptos" w:hAnsi="Aptos" w:cs="Aptos" w:eastAsia="Aptos"/>
+          <w:color w:val="auto"/>
+          <w:spacing w:val="0"/>
+          <w:position w:val="0"/>
+          <w:sz w:val="24"/>
+          <w:shd w:fill="auto" w:val="clear"/>
+        </w:rPr>
+        <w:t xml:space="preserve">df3_clean['Gender (Female=1, Male=2)'] = df3_clean['Gender (Female=1, Male=2)'].map({1: 'Female', 2: 'Male'})</w:t>
+      </w:r>
+    </w:p>
+    <w:p>
+      <w:pPr>
+        <w:spacing w:before="0" w:after="160" w:line="278"/>
+        <w:ind w:right="0" w:left="0" w:firstLine="0"/>
+        <w:jc w:val="left"/>
+        <w:rPr>
+          <w:rFonts w:ascii="Aptos" w:hAnsi="Aptos" w:cs="Aptos" w:eastAsia="Aptos"/>
+          <w:color w:val="auto"/>
+          <w:spacing w:val="0"/>
+          <w:position w:val="0"/>
+          <w:sz w:val="24"/>
+          <w:shd w:fill="auto" w:val="clear"/>
+        </w:rPr>
+      </w:pPr>
+    </w:p>
+    <w:p>
+      <w:pPr>
+        <w:spacing w:before="0" w:after="160" w:line="278"/>
+        <w:ind w:right="0" w:left="0" w:firstLine="0"/>
+        <w:jc w:val="left"/>
+        <w:rPr>
+          <w:rFonts w:ascii="Aptos" w:hAnsi="Aptos" w:cs="Aptos" w:eastAsia="Aptos"/>
+          <w:color w:val="auto"/>
+          <w:spacing w:val="0"/>
+          <w:position w:val="0"/>
+          <w:sz w:val="24"/>
+          <w:shd w:fill="auto" w:val="clear"/>
+        </w:rPr>
+      </w:pPr>
+      <w:r>
+        <w:rPr>
+          <w:rFonts w:ascii="Aptos" w:hAnsi="Aptos" w:cs="Aptos" w:eastAsia="Aptos"/>
+          <w:color w:val="auto"/>
+          <w:spacing w:val="0"/>
+          <w:position w:val="0"/>
+          <w:sz w:val="24"/>
+          <w:shd w:fill="auto" w:val="clear"/>
+        </w:rPr>
+        <w:t xml:space="preserve">(Tested: Works as is, just needs spacing and labeling updates and nan clean up)</w:t>
+      </w:r>
+    </w:p>
+    <w:p>
+      <w:pPr>
+        <w:spacing w:before="0" w:after="160" w:line="278"/>
+        <w:ind w:right="0" w:left="0" w:firstLine="0"/>
+        <w:jc w:val="left"/>
+        <w:rPr>
+          <w:rFonts w:ascii="Aptos" w:hAnsi="Aptos" w:cs="Aptos" w:eastAsia="Aptos"/>
+          <w:color w:val="auto"/>
+          <w:spacing w:val="0"/>
+          <w:position w:val="0"/>
+          <w:sz w:val="24"/>
+          <w:shd w:fill="auto" w:val="clear"/>
+        </w:rPr>
+      </w:pPr>
+      <w:r>
+        <w:rPr>
+          <w:rFonts w:ascii="Aptos" w:hAnsi="Aptos" w:cs="Aptos" w:eastAsia="Aptos"/>
+          <w:color w:val="auto"/>
+          <w:spacing w:val="0"/>
+          <w:position w:val="0"/>
+          <w:sz w:val="24"/>
+          <w:shd w:fill="auto" w:val="clear"/>
+        </w:rPr>
+        <w:t xml:space="preserve"># Visualization 8: Stacked Bar Chart of Diabetic Macrovascular Complications by Gender and HbA1c Levels</w:t>
+      </w:r>
+    </w:p>
+    <w:p>
+      <w:pPr>
+        <w:spacing w:before="0" w:after="160" w:line="278"/>
+        <w:ind w:right="0" w:left="0" w:firstLine="0"/>
+        <w:jc w:val="left"/>
+        <w:rPr>
+          <w:rFonts w:ascii="Aptos" w:hAnsi="Aptos" w:cs="Aptos" w:eastAsia="Aptos"/>
+          <w:color w:val="auto"/>
+          <w:spacing w:val="0"/>
+          <w:position w:val="0"/>
+          <w:sz w:val="24"/>
+          <w:shd w:fill="auto" w:val="clear"/>
+        </w:rPr>
+      </w:pPr>
+      <w:r>
+        <w:rPr>
+          <w:rFonts w:ascii="Aptos" w:hAnsi="Aptos" w:cs="Aptos" w:eastAsia="Aptos"/>
+          <w:color w:val="auto"/>
+          <w:spacing w:val="0"/>
+          <w:position w:val="0"/>
+          <w:sz w:val="24"/>
+          <w:shd w:fill="auto" w:val="clear"/>
+        </w:rPr>
+        <w:t xml:space="preserve"># Convert numeric values in 'Gender (Female=1, Male=2)' column to meaningful labels</w:t>
+      </w:r>
+    </w:p>
+    <w:p>
+      <w:pPr>
+        <w:spacing w:before="0" w:after="160" w:line="278"/>
+        <w:ind w:right="0" w:left="0" w:firstLine="0"/>
+        <w:jc w:val="left"/>
+        <w:rPr>
+          <w:rFonts w:ascii="Aptos" w:hAnsi="Aptos" w:cs="Aptos" w:eastAsia="Aptos"/>
+          <w:color w:val="auto"/>
+          <w:spacing w:val="0"/>
+          <w:position w:val="0"/>
+          <w:sz w:val="24"/>
+          <w:shd w:fill="auto" w:val="clear"/>
+        </w:rPr>
+      </w:pPr>
+      <w:r>
+        <w:rPr>
+          <w:rFonts w:ascii="Aptos" w:hAnsi="Aptos" w:cs="Aptos" w:eastAsia="Aptos"/>
+          <w:color w:val="auto"/>
+          <w:spacing w:val="0"/>
+          <w:position w:val="0"/>
+          <w:sz w:val="24"/>
+          <w:shd w:fill="auto" w:val="clear"/>
+        </w:rPr>
+        <w:t xml:space="preserve">df3_clean['Gender (Female=1, Male=2)'] = df3_clean['Gender (Female=1, Male=2)'].map({1: 'Female', 2: 'Male'})</w:t>
+      </w:r>
+    </w:p>
+    <w:p>
+      <w:pPr>
+        <w:spacing w:before="0" w:after="160" w:line="278"/>
+        <w:ind w:right="0" w:left="0" w:firstLine="0"/>
+        <w:jc w:val="left"/>
+        <w:rPr>
+          <w:rFonts w:ascii="Aptos" w:hAnsi="Aptos" w:cs="Aptos" w:eastAsia="Aptos"/>
+          <w:color w:val="auto"/>
+          <w:spacing w:val="0"/>
+          <w:position w:val="0"/>
+          <w:sz w:val="24"/>
+          <w:shd w:fill="auto" w:val="clear"/>
+        </w:rPr>
+      </w:pPr>
+    </w:p>
+    <w:p>
+      <w:pPr>
+        <w:spacing w:before="0" w:after="160" w:line="278"/>
+        <w:ind w:right="0" w:left="0" w:firstLine="0"/>
+        <w:jc w:val="left"/>
+        <w:rPr>
+          <w:rFonts w:ascii="Aptos" w:hAnsi="Aptos" w:cs="Aptos" w:eastAsia="Aptos"/>
+          <w:color w:val="auto"/>
+          <w:spacing w:val="0"/>
+          <w:position w:val="0"/>
+          <w:sz w:val="24"/>
+          <w:shd w:fill="auto" w:val="clear"/>
+        </w:rPr>
+      </w:pPr>
+      <w:r>
+        <w:rPr>
+          <w:rFonts w:ascii="Aptos" w:hAnsi="Aptos" w:cs="Aptos" w:eastAsia="Aptos"/>
+          <w:color w:val="auto"/>
+          <w:spacing w:val="0"/>
+          <w:position w:val="0"/>
+          <w:sz w:val="24"/>
+          <w:shd w:fill="auto" w:val="clear"/>
+        </w:rPr>
+        <w:t xml:space="preserve">plt.figure(figsize=(20, 12))</w:t>
+      </w:r>
+    </w:p>
+    <w:p>
+      <w:pPr>
+        <w:spacing w:before="0" w:after="160" w:line="278"/>
+        <w:ind w:right="0" w:left="0" w:firstLine="0"/>
+        <w:jc w:val="left"/>
+        <w:rPr>
+          <w:rFonts w:ascii="Aptos" w:hAnsi="Aptos" w:cs="Aptos" w:eastAsia="Aptos"/>
+          <w:color w:val="auto"/>
+          <w:spacing w:val="0"/>
+          <w:position w:val="0"/>
+          <w:sz w:val="24"/>
+          <w:shd w:fill="auto" w:val="clear"/>
+        </w:rPr>
+      </w:pPr>
+      <w:r>
+        <w:rPr>
+          <w:rFonts w:ascii="Aptos" w:hAnsi="Aptos" w:cs="Aptos" w:eastAsia="Aptos"/>
+          <w:color w:val="auto"/>
+          <w:spacing w:val="0"/>
+          <w:position w:val="0"/>
+          <w:sz w:val="24"/>
+          <w:shd w:fill="auto" w:val="clear"/>
+        </w:rPr>
+        <w:t xml:space="preserve">sns.countplot(x='HbA1c (mmol/mol)', hue='Gender (Female=1, Male=2)', data=df3_clean)</w:t>
       </w:r>
     </w:p>
     <w:p>

</xml_diff>